<commit_message>
pics and report edit
</commit_message>
<xml_diff>
--- a/Milestone 6/Final Project Report CS327E.docx
+++ b/Milestone 6/Final Project Report CS327E.docx
@@ -618,13 +618,55 @@
         </w:rPr>
         <w:tab/>
       </w:r>
+      <w:r>
+        <w:rPr>
+          <w:rFonts w:ascii="Times New Roman" w:hAnsi="Times New Roman" w:cs="Times New Roman"/>
+          <w:sz w:val="24"/>
+        </w:rPr>
+        <w:t>O</w:t>
+      </w:r>
+      <w:r>
+        <w:rPr>
+          <w:rFonts w:ascii="Times New Roman" w:hAnsi="Times New Roman" w:cs="Times New Roman"/>
+          <w:sz w:val="24"/>
+        </w:rPr>
+        <w:t>nce we joined all of the data together we wanted to create some metrics in order to figure out and visualize how many short-term rentals are available, what their occupancy rate is, how much revenue is being generated over time, and how these metrics changed as time went on</w:t>
+      </w:r>
+      <w:r>
+        <w:rPr>
+          <w:rFonts w:ascii="Times New Roman" w:hAnsi="Times New Roman" w:cs="Times New Roman"/>
+          <w:sz w:val="24"/>
+        </w:rPr>
+        <w:t xml:space="preserve"> specifically for the city of Austin</w:t>
+      </w:r>
+      <w:r>
+        <w:rPr>
+          <w:rFonts w:ascii="Times New Roman" w:hAnsi="Times New Roman" w:cs="Times New Roman"/>
+          <w:sz w:val="24"/>
+        </w:rPr>
+        <w:t xml:space="preserve">. </w:t>
+      </w:r>
+      <w:r>
+        <w:rPr>
+          <w:rFonts w:ascii="Times New Roman" w:hAnsi="Times New Roman" w:cs="Times New Roman"/>
+          <w:sz w:val="24"/>
+        </w:rPr>
+        <w:t>In order t</w:t>
+      </w:r>
+      <w:r>
+        <w:rPr>
+          <w:rFonts w:ascii="Times New Roman" w:hAnsi="Times New Roman" w:cs="Times New Roman"/>
+          <w:sz w:val="24"/>
+        </w:rPr>
+        <w:t xml:space="preserve">o create these </w:t>
+      </w:r>
       <w:proofErr w:type="gramStart"/>
       <w:r>
         <w:rPr>
           <w:rFonts w:ascii="Times New Roman" w:hAnsi="Times New Roman" w:cs="Times New Roman"/>
           <w:sz w:val="24"/>
         </w:rPr>
-        <w:t>So</w:t>
+        <w:t>metrics</w:t>
       </w:r>
       <w:proofErr w:type="gramEnd"/>
       <w:r>
@@ -632,7 +674,181 @@
           <w:rFonts w:ascii="Times New Roman" w:hAnsi="Times New Roman" w:cs="Times New Roman"/>
           <w:sz w:val="24"/>
         </w:rPr>
-        <w:t xml:space="preserve"> once we joined all of the data together we wanted to create some metrics in order to figure out and visualize how many short-term rentals are available, what their occupancy rate is, how much revenue is being generated over time, and how these metrics changed as time went on. To create these </w:t>
+        <w:t xml:space="preserve"> we made 3 different SQL queries</w:t>
+      </w:r>
+      <w:r>
+        <w:rPr>
+          <w:rFonts w:ascii="Times New Roman" w:hAnsi="Times New Roman" w:cs="Times New Roman"/>
+          <w:sz w:val="24"/>
+        </w:rPr>
+        <w:t xml:space="preserve"> that were relevant to each metric.</w:t>
+      </w:r>
+      <w:r>
+        <w:rPr>
+          <w:rFonts w:ascii="Times New Roman" w:hAnsi="Times New Roman" w:cs="Times New Roman"/>
+          <w:sz w:val="24"/>
+        </w:rPr>
+        <w:t xml:space="preserve"> We explain in detail how we created these metrics below, and t</w:t>
+      </w:r>
+      <w:r>
+        <w:rPr>
+          <w:rFonts w:ascii="Times New Roman" w:hAnsi="Times New Roman" w:cs="Times New Roman"/>
+          <w:sz w:val="24"/>
+        </w:rPr>
+        <w:t xml:space="preserve">he SQL queries for these 3 metrics are all shown at the end of this report in the appendix under the title “SQL </w:t>
+      </w:r>
+      <w:r>
+        <w:rPr>
+          <w:rFonts w:ascii="Times New Roman" w:hAnsi="Times New Roman" w:cs="Times New Roman"/>
+          <w:sz w:val="24"/>
+        </w:rPr>
+        <w:t>Q</w:t>
+      </w:r>
+      <w:r>
+        <w:rPr>
+          <w:rFonts w:ascii="Times New Roman" w:hAnsi="Times New Roman" w:cs="Times New Roman"/>
+          <w:sz w:val="24"/>
+        </w:rPr>
+        <w:t>ueries</w:t>
+      </w:r>
+      <w:r>
+        <w:rPr>
+          <w:rFonts w:ascii="Times New Roman" w:hAnsi="Times New Roman" w:cs="Times New Roman"/>
+          <w:sz w:val="24"/>
+        </w:rPr>
+        <w:t xml:space="preserve"> / Metrics</w:t>
+      </w:r>
+      <w:r>
+        <w:rPr>
+          <w:rFonts w:ascii="Times New Roman" w:hAnsi="Times New Roman" w:cs="Times New Roman"/>
+          <w:sz w:val="24"/>
+        </w:rPr>
+        <w:t>”.</w:t>
+      </w:r>
+    </w:p>
+    <w:p>
+      <w:pPr>
+        <w:spacing w:line="480" w:lineRule="auto"/>
+        <w:ind w:firstLine="720"/>
+        <w:rPr>
+          <w:rFonts w:ascii="Times New Roman" w:hAnsi="Times New Roman" w:cs="Times New Roman"/>
+          <w:sz w:val="24"/>
+        </w:rPr>
+      </w:pPr>
+      <w:r>
+        <w:rPr>
+          <w:rFonts w:ascii="Times New Roman" w:hAnsi="Times New Roman" w:cs="Times New Roman"/>
+          <w:sz w:val="24"/>
+        </w:rPr>
+        <w:t>In order to figure out the revenue generated for the rentals, we multiplied together the listing price, minimum nights, and number of rev</w:t>
+      </w:r>
+      <w:r>
+        <w:rPr>
+          <w:rFonts w:ascii="Times New Roman" w:hAnsi="Times New Roman" w:cs="Times New Roman"/>
+          <w:sz w:val="24"/>
+        </w:rPr>
+        <w:t>i</w:t>
+      </w:r>
+      <w:r>
+        <w:rPr>
+          <w:rFonts w:ascii="Times New Roman" w:hAnsi="Times New Roman" w:cs="Times New Roman"/>
+          <w:sz w:val="24"/>
+        </w:rPr>
+        <w:t>e</w:t>
+      </w:r>
+      <w:r>
+        <w:rPr>
+          <w:rFonts w:ascii="Times New Roman" w:hAnsi="Times New Roman" w:cs="Times New Roman"/>
+          <w:sz w:val="24"/>
+        </w:rPr>
+        <w:t>w</w:t>
+      </w:r>
+      <w:r>
+        <w:rPr>
+          <w:rFonts w:ascii="Times New Roman" w:hAnsi="Times New Roman" w:cs="Times New Roman"/>
+          <w:sz w:val="24"/>
+        </w:rPr>
+        <w:t>s for each rental</w:t>
+      </w:r>
+      <w:r>
+        <w:rPr>
+          <w:rFonts w:ascii="Times New Roman" w:hAnsi="Times New Roman" w:cs="Times New Roman"/>
+          <w:sz w:val="24"/>
+        </w:rPr>
+        <w:t xml:space="preserve"> and labeled it as a new variable called revenue</w:t>
+      </w:r>
+      <w:r>
+        <w:rPr>
+          <w:rFonts w:ascii="Times New Roman" w:hAnsi="Times New Roman" w:cs="Times New Roman"/>
+          <w:sz w:val="24"/>
+        </w:rPr>
+        <w:t>.</w:t>
+      </w:r>
+      <w:r>
+        <w:rPr>
+          <w:rFonts w:ascii="Times New Roman" w:hAnsi="Times New Roman" w:cs="Times New Roman"/>
+          <w:sz w:val="24"/>
+        </w:rPr>
+        <w:t xml:space="preserve"> We also created a column for the city and selected the date so w</w:t>
+      </w:r>
+      <w:r>
+        <w:rPr>
+          <w:rFonts w:ascii="Times New Roman" w:hAnsi="Times New Roman" w:cs="Times New Roman"/>
+          <w:sz w:val="24"/>
+        </w:rPr>
+        <w:t>e</w:t>
+      </w:r>
+      <w:r>
+        <w:rPr>
+          <w:rFonts w:ascii="Times New Roman" w:hAnsi="Times New Roman" w:cs="Times New Roman"/>
+          <w:sz w:val="24"/>
+        </w:rPr>
+        <w:t xml:space="preserve"> could</w:t>
+      </w:r>
+      <w:r>
+        <w:rPr>
+          <w:rFonts w:ascii="Times New Roman" w:hAnsi="Times New Roman" w:cs="Times New Roman"/>
+          <w:sz w:val="24"/>
+        </w:rPr>
+        <w:t xml:space="preserve"> then order the results by the date for each listing</w:t>
+      </w:r>
+      <w:r>
+        <w:rPr>
+          <w:rFonts w:ascii="Times New Roman" w:hAnsi="Times New Roman" w:cs="Times New Roman"/>
+          <w:sz w:val="24"/>
+        </w:rPr>
+        <w:t>. It’s also important to note that we joined together the Listing and Calendar tables so we could use the date from the Calendar table with these other variables. This ORDER BY statement would allow us to dis</w:t>
+      </w:r>
+      <w:r>
+        <w:rPr>
+          <w:rFonts w:ascii="Times New Roman" w:hAnsi="Times New Roman" w:cs="Times New Roman"/>
+          <w:sz w:val="24"/>
+        </w:rPr>
+        <w:t>play the changes in revenue over time.</w:t>
+      </w:r>
+    </w:p>
+    <w:p>
+      <w:pPr>
+        <w:spacing w:line="480" w:lineRule="auto"/>
+        <w:ind w:firstLine="720"/>
+        <w:rPr>
+          <w:rFonts w:ascii="Times New Roman" w:hAnsi="Times New Roman" w:cs="Times New Roman"/>
+          <w:sz w:val="24"/>
+        </w:rPr>
+      </w:pPr>
+      <w:r>
+        <w:rPr>
+          <w:rFonts w:ascii="Times New Roman" w:hAnsi="Times New Roman" w:cs="Times New Roman"/>
+          <w:sz w:val="24"/>
+        </w:rPr>
+        <w:t xml:space="preserve"> For our second metric, we wanted to find the number of short-term rentals that were available in Austin and show the change over time. In order to </w:t>
+      </w:r>
+      <w:r>
+        <w:rPr>
+          <w:rFonts w:ascii="Times New Roman" w:hAnsi="Times New Roman" w:cs="Times New Roman"/>
+          <w:sz w:val="24"/>
+        </w:rPr>
+        <w:t xml:space="preserve">do this, we use the </w:t>
       </w:r>
       <w:proofErr w:type="gramStart"/>
       <w:r>
@@ -640,7 +856,7 @@
           <w:rFonts w:ascii="Times New Roman" w:hAnsi="Times New Roman" w:cs="Times New Roman"/>
           <w:sz w:val="24"/>
         </w:rPr>
-        <w:t>metrics</w:t>
+        <w:t>COUNT(</w:t>
       </w:r>
       <w:proofErr w:type="gramEnd"/>
       <w:r>
@@ -648,42 +864,51 @@
           <w:rFonts w:ascii="Times New Roman" w:hAnsi="Times New Roman" w:cs="Times New Roman"/>
           <w:sz w:val="24"/>
         </w:rPr>
-        <w:t xml:space="preserve"> we made 3 different SQL queries. In order to figure out the revenue generated for the rentals, we multiplied together the listing price, minimum nights, and number of rev</w:t>
-      </w:r>
-      <w:r>
-        <w:rPr>
-          <w:rFonts w:ascii="Times New Roman" w:hAnsi="Times New Roman" w:cs="Times New Roman"/>
-          <w:sz w:val="24"/>
-        </w:rPr>
-        <w:t>i</w:t>
-      </w:r>
-      <w:r>
-        <w:rPr>
-          <w:rFonts w:ascii="Times New Roman" w:hAnsi="Times New Roman" w:cs="Times New Roman"/>
-          <w:sz w:val="24"/>
-        </w:rPr>
-        <w:t>e</w:t>
-      </w:r>
-      <w:r>
-        <w:rPr>
-          <w:rFonts w:ascii="Times New Roman" w:hAnsi="Times New Roman" w:cs="Times New Roman"/>
-          <w:sz w:val="24"/>
-        </w:rPr>
-        <w:t>w</w:t>
-      </w:r>
-      <w:r>
-        <w:rPr>
-          <w:rFonts w:ascii="Times New Roman" w:hAnsi="Times New Roman" w:cs="Times New Roman"/>
-          <w:sz w:val="24"/>
-        </w:rPr>
-        <w:t xml:space="preserve">s for each rental. We then ordered the results by the date for each listing, which would display the changes in revenue over time. For our second metric, we wanted to find the number of short-term rentals that were available in Austin and show the change over time. In order to </w:t>
-      </w:r>
-      <w:r>
-        <w:rPr>
-          <w:rFonts w:ascii="Times New Roman" w:hAnsi="Times New Roman" w:cs="Times New Roman"/>
-          <w:sz w:val="24"/>
-        </w:rPr>
-        <w:t xml:space="preserve">do this, we use the </w:t>
+        <w:t xml:space="preserve">) function </w:t>
+      </w:r>
+      <w:r>
+        <w:rPr>
+          <w:rFonts w:ascii="Times New Roman" w:hAnsi="Times New Roman" w:cs="Times New Roman"/>
+          <w:sz w:val="24"/>
+        </w:rPr>
+        <w:t>o</w:t>
+      </w:r>
+      <w:r>
+        <w:rPr>
+          <w:rFonts w:ascii="Times New Roman" w:hAnsi="Times New Roman" w:cs="Times New Roman"/>
+          <w:sz w:val="24"/>
+        </w:rPr>
+        <w:t>n the listing id</w:t>
+      </w:r>
+      <w:r>
+        <w:rPr>
+          <w:rFonts w:ascii="Times New Roman" w:hAnsi="Times New Roman" w:cs="Times New Roman"/>
+          <w:sz w:val="24"/>
+        </w:rPr>
+        <w:t xml:space="preserve"> and labeled this as </w:t>
+      </w:r>
+      <w:proofErr w:type="spellStart"/>
+      <w:r>
+        <w:rPr>
+          <w:rFonts w:ascii="Times New Roman" w:hAnsi="Times New Roman" w:cs="Times New Roman"/>
+          <w:sz w:val="24"/>
+        </w:rPr>
+        <w:t>num_of_rentals</w:t>
+      </w:r>
+      <w:proofErr w:type="spellEnd"/>
+      <w:r>
+        <w:rPr>
+          <w:rFonts w:ascii="Times New Roman" w:hAnsi="Times New Roman" w:cs="Times New Roman"/>
+          <w:sz w:val="24"/>
+        </w:rPr>
+        <w:t>. This</w:t>
+      </w:r>
+      <w:r>
+        <w:rPr>
+          <w:rFonts w:ascii="Times New Roman" w:hAnsi="Times New Roman" w:cs="Times New Roman"/>
+          <w:sz w:val="24"/>
+        </w:rPr>
+        <w:t xml:space="preserve"> would count the </w:t>
       </w:r>
       <w:proofErr w:type="gramStart"/>
       <w:r>
@@ -691,7 +916,7 @@
           <w:rFonts w:ascii="Times New Roman" w:hAnsi="Times New Roman" w:cs="Times New Roman"/>
           <w:sz w:val="24"/>
         </w:rPr>
-        <w:t>COUNT(</w:t>
+        <w:t>amount</w:t>
       </w:r>
       <w:proofErr w:type="gramEnd"/>
       <w:r>
@@ -699,24 +924,380 @@
           <w:rFonts w:ascii="Times New Roman" w:hAnsi="Times New Roman" w:cs="Times New Roman"/>
           <w:sz w:val="24"/>
         </w:rPr>
-        <w:t xml:space="preserve">) function in the listing id, which would count the amount of different listings there were. We then grouped and ordered these results by the date, so the results would show the number of rentals for each date as time went on. </w:t>
-      </w:r>
-      <w:r>
-        <w:rPr>
-          <w:rFonts w:ascii="Times New Roman" w:hAnsi="Times New Roman" w:cs="Times New Roman"/>
-          <w:sz w:val="24"/>
-        </w:rPr>
-        <w:t>For our last metric, we wanted to find the occupancy rate of the rentals. In order to estimate the number of days that were occupied for each rental, we multiplied together the minimum nights and number of reviews for each listing. This would give us a good estimate of the number of days each rental was occupied. From there we ordered the results by the date, and then grouped it by the listing id so we wouldn’t get any overlap in our results.</w:t>
-      </w:r>
-      <w:r>
-        <w:rPr>
-          <w:rFonts w:ascii="Times New Roman" w:hAnsi="Times New Roman" w:cs="Times New Roman"/>
-          <w:sz w:val="24"/>
-        </w:rPr>
-        <w:t xml:space="preserve"> The SQL queries for these 3 metrics are all shown at the end of this report in the appendix.</w:t>
-      </w:r>
+        <w:t xml:space="preserve"> of different listings there were.</w:t>
+      </w:r>
+      <w:r>
+        <w:rPr>
+          <w:rFonts w:ascii="Times New Roman" w:hAnsi="Times New Roman" w:cs="Times New Roman"/>
+          <w:sz w:val="24"/>
+        </w:rPr>
+        <w:t xml:space="preserve"> In the select statement we also added the city as Austin and the date. We also joined together the Listing and Calendar tables so we could use date to order the results. Ordering the results by date</w:t>
+      </w:r>
+      <w:r>
+        <w:rPr>
+          <w:rFonts w:ascii="Times New Roman" w:hAnsi="Times New Roman" w:cs="Times New Roman"/>
+          <w:sz w:val="24"/>
+        </w:rPr>
+        <w:t xml:space="preserve"> </w:t>
+      </w:r>
+      <w:r>
+        <w:rPr>
+          <w:rFonts w:ascii="Times New Roman" w:hAnsi="Times New Roman" w:cs="Times New Roman"/>
+          <w:sz w:val="24"/>
+        </w:rPr>
+        <w:t xml:space="preserve">allowed us to </w:t>
+      </w:r>
+      <w:r>
+        <w:rPr>
+          <w:rFonts w:ascii="Times New Roman" w:hAnsi="Times New Roman" w:cs="Times New Roman"/>
+          <w:sz w:val="24"/>
+        </w:rPr>
+        <w:t xml:space="preserve">show the number of rentals for each date as time went on. </w:t>
+      </w:r>
+    </w:p>
+    <w:p>
+      <w:pPr>
+        <w:spacing w:line="480" w:lineRule="auto"/>
+        <w:ind w:firstLine="720"/>
+        <w:rPr>
+          <w:rFonts w:ascii="Times New Roman" w:hAnsi="Times New Roman" w:cs="Times New Roman"/>
+          <w:sz w:val="24"/>
+        </w:rPr>
+      </w:pPr>
+      <w:r>
+        <w:rPr>
+          <w:rFonts w:ascii="Times New Roman" w:hAnsi="Times New Roman" w:cs="Times New Roman"/>
+          <w:sz w:val="24"/>
+        </w:rPr>
+        <w:lastRenderedPageBreak/>
+        <w:t xml:space="preserve">For our last metric, we wanted to find the occupancy rate of the rentals. In order to estimate the number of days that were occupied for each rental, we multiplied together the minimum nights and number of reviews for each listing. This would give us a good estimate of the number of days each rental was occupied. </w:t>
+      </w:r>
+      <w:r>
+        <w:rPr>
+          <w:rFonts w:ascii="Times New Roman" w:hAnsi="Times New Roman" w:cs="Times New Roman"/>
+          <w:sz w:val="24"/>
+        </w:rPr>
+        <w:t xml:space="preserve">We then joined together both the Listing and Calendar tables so we could use the date to order the listings. </w:t>
+      </w:r>
+      <w:r>
+        <w:rPr>
+          <w:rFonts w:ascii="Times New Roman" w:hAnsi="Times New Roman" w:cs="Times New Roman"/>
+          <w:sz w:val="24"/>
+        </w:rPr>
+        <w:t xml:space="preserve">From </w:t>
+      </w:r>
+      <w:r>
+        <w:rPr>
+          <w:rFonts w:ascii="Times New Roman" w:hAnsi="Times New Roman" w:cs="Times New Roman"/>
+          <w:sz w:val="24"/>
+        </w:rPr>
+        <w:t xml:space="preserve">there we </w:t>
+      </w:r>
+      <w:r>
+        <w:rPr>
+          <w:rFonts w:ascii="Times New Roman" w:hAnsi="Times New Roman" w:cs="Times New Roman"/>
+          <w:sz w:val="24"/>
+        </w:rPr>
+        <w:t xml:space="preserve">grouped </w:t>
+      </w:r>
+      <w:r>
+        <w:rPr>
+          <w:rFonts w:ascii="Times New Roman" w:hAnsi="Times New Roman" w:cs="Times New Roman"/>
+          <w:sz w:val="24"/>
+        </w:rPr>
+        <w:t>the results</w:t>
+      </w:r>
+      <w:r>
+        <w:rPr>
+          <w:rFonts w:ascii="Times New Roman" w:hAnsi="Times New Roman" w:cs="Times New Roman"/>
+          <w:sz w:val="24"/>
+        </w:rPr>
+        <w:t xml:space="preserve"> by the listing id so we wouldn’t get any overlap.</w:t>
+      </w:r>
+      <w:r>
+        <w:rPr>
+          <w:rFonts w:ascii="Times New Roman" w:hAnsi="Times New Roman" w:cs="Times New Roman"/>
+          <w:sz w:val="24"/>
+        </w:rPr>
+        <w:t xml:space="preserve"> </w:t>
+      </w:r>
+    </w:p>
+    <w:p>
+      <w:pPr>
+        <w:spacing w:line="480" w:lineRule="auto"/>
+        <w:jc w:val="center"/>
+        <w:rPr>
+          <w:rFonts w:ascii="Times New Roman" w:hAnsi="Times New Roman" w:cs="Times New Roman"/>
+          <w:b/>
+          <w:sz w:val="24"/>
+        </w:rPr>
+      </w:pPr>
+    </w:p>
+    <w:p>
+      <w:pPr>
+        <w:spacing w:line="480" w:lineRule="auto"/>
+        <w:jc w:val="center"/>
+        <w:rPr>
+          <w:rFonts w:ascii="Times New Roman" w:hAnsi="Times New Roman" w:cs="Times New Roman"/>
+          <w:b/>
+          <w:sz w:val="24"/>
+        </w:rPr>
+      </w:pPr>
       <w:bookmarkStart w:id="0" w:name="_GoBack"/>
       <w:bookmarkEnd w:id="0"/>
+      <w:r>
+        <w:rPr>
+          <w:rFonts w:ascii="Times New Roman" w:hAnsi="Times New Roman" w:cs="Times New Roman"/>
+          <w:b/>
+          <w:sz w:val="24"/>
+        </w:rPr>
+        <w:t>Appendix</w:t>
+      </w:r>
+    </w:p>
+    <w:p>
+      <w:pPr>
+        <w:spacing w:line="480" w:lineRule="auto"/>
+        <w:rPr>
+          <w:rFonts w:ascii="Times New Roman" w:hAnsi="Times New Roman" w:cs="Times New Roman"/>
+          <w:b/>
+          <w:sz w:val="24"/>
+        </w:rPr>
+      </w:pPr>
+      <w:r>
+        <w:rPr>
+          <w:rFonts w:ascii="Times New Roman" w:hAnsi="Times New Roman" w:cs="Times New Roman"/>
+          <w:b/>
+          <w:sz w:val="24"/>
+        </w:rPr>
+        <w:t>SQL Queries</w:t>
+      </w:r>
+      <w:r>
+        <w:rPr>
+          <w:rFonts w:ascii="Times New Roman" w:hAnsi="Times New Roman" w:cs="Times New Roman"/>
+          <w:b/>
+          <w:sz w:val="24"/>
+        </w:rPr>
+        <w:t xml:space="preserve"> / Metrics</w:t>
+      </w:r>
+    </w:p>
+    <w:p>
+      <w:pPr>
+        <w:spacing w:line="480" w:lineRule="auto"/>
+        <w:rPr>
+          <w:rFonts w:ascii="Times New Roman" w:hAnsi="Times New Roman" w:cs="Times New Roman"/>
+          <w:sz w:val="24"/>
+        </w:rPr>
+      </w:pPr>
+      <w:r>
+        <w:rPr>
+          <w:rFonts w:ascii="Times New Roman" w:hAnsi="Times New Roman" w:cs="Times New Roman"/>
+          <w:sz w:val="24"/>
+        </w:rPr>
+        <w:t>Revenue Generated Over Time:</w:t>
+      </w:r>
+    </w:p>
+    <w:p>
+      <w:pPr>
+        <w:spacing w:line="480" w:lineRule="auto"/>
+        <w:rPr>
+          <w:rFonts w:ascii="Times New Roman" w:hAnsi="Times New Roman" w:cs="Times New Roman"/>
+          <w:sz w:val="24"/>
+        </w:rPr>
+      </w:pPr>
+      <w:r>
+        <w:rPr>
+          <w:rFonts w:ascii="Times New Roman" w:hAnsi="Times New Roman" w:cs="Times New Roman"/>
+          <w:noProof/>
+          <w:sz w:val="24"/>
+        </w:rPr>
+        <w:drawing>
+          <wp:inline distT="0" distB="0" distL="0" distR="0" wp14:anchorId="780838C5" wp14:editId="7A8C4A94">
+            <wp:extent cx="6401601" cy="390525"/>
+            <wp:effectExtent l="0" t="0" r="0" b="0"/>
+            <wp:docPr id="1" name="Picture 1"/>
+            <wp:cNvGraphicFramePr>
+              <a:graphicFrameLocks xmlns:a="http://schemas.openxmlformats.org/drawingml/2006/main" noChangeAspect="1"/>
+            </wp:cNvGraphicFramePr>
+            <a:graphic xmlns:a="http://schemas.openxmlformats.org/drawingml/2006/main">
+              <a:graphicData uri="http://schemas.openxmlformats.org/drawingml/2006/picture">
+                <pic:pic xmlns:pic="http://schemas.openxmlformats.org/drawingml/2006/picture">
+                  <pic:nvPicPr>
+                    <pic:cNvPr id="1" name="rev_gen.PNG"/>
+                    <pic:cNvPicPr/>
+                  </pic:nvPicPr>
+                  <pic:blipFill>
+                    <a:blip r:embed="rId4">
+                      <a:extLst>
+                        <a:ext uri="{28A0092B-C50C-407E-A947-70E740481C1C}">
+                          <a14:useLocalDpi xmlns:a14="http://schemas.microsoft.com/office/drawing/2010/main" val="0"/>
+                        </a:ext>
+                      </a:extLst>
+                    </a:blip>
+                    <a:stretch>
+                      <a:fillRect/>
+                    </a:stretch>
+                  </pic:blipFill>
+                  <pic:spPr>
+                    <a:xfrm>
+                      <a:off x="0" y="0"/>
+                      <a:ext cx="6611081" cy="403304"/>
+                    </a:xfrm>
+                    <a:prstGeom prst="rect">
+                      <a:avLst/>
+                    </a:prstGeom>
+                  </pic:spPr>
+                </pic:pic>
+              </a:graphicData>
+            </a:graphic>
+          </wp:inline>
+        </w:drawing>
+      </w:r>
+    </w:p>
+    <w:p>
+      <w:pPr>
+        <w:spacing w:line="480" w:lineRule="auto"/>
+        <w:rPr>
+          <w:rFonts w:ascii="Times New Roman" w:hAnsi="Times New Roman" w:cs="Times New Roman"/>
+          <w:sz w:val="24"/>
+        </w:rPr>
+      </w:pPr>
+      <w:r>
+        <w:rPr>
+          <w:rFonts w:ascii="Times New Roman" w:hAnsi="Times New Roman" w:cs="Times New Roman"/>
+          <w:sz w:val="24"/>
+        </w:rPr>
+        <w:t>Number of Rentals Available Grouped by Date:</w:t>
+      </w:r>
+    </w:p>
+    <w:p>
+      <w:pPr>
+        <w:spacing w:line="480" w:lineRule="auto"/>
+        <w:rPr>
+          <w:rFonts w:ascii="Times New Roman" w:hAnsi="Times New Roman" w:cs="Times New Roman"/>
+          <w:sz w:val="24"/>
+        </w:rPr>
+      </w:pPr>
+      <w:r>
+        <w:rPr>
+          <w:rFonts w:ascii="Times New Roman" w:hAnsi="Times New Roman" w:cs="Times New Roman"/>
+          <w:noProof/>
+          <w:sz w:val="24"/>
+        </w:rPr>
+        <w:drawing>
+          <wp:inline distT="0" distB="0" distL="0" distR="0" wp14:anchorId="351F7E85" wp14:editId="16B671AF">
+            <wp:extent cx="6354487" cy="633412"/>
+            <wp:effectExtent l="0" t="0" r="0" b="0"/>
+            <wp:docPr id="2" name="Picture 2"/>
+            <wp:cNvGraphicFramePr>
+              <a:graphicFrameLocks xmlns:a="http://schemas.openxmlformats.org/drawingml/2006/main" noChangeAspect="1"/>
+            </wp:cNvGraphicFramePr>
+            <a:graphic xmlns:a="http://schemas.openxmlformats.org/drawingml/2006/main">
+              <a:graphicData uri="http://schemas.openxmlformats.org/drawingml/2006/picture">
+                <pic:pic xmlns:pic="http://schemas.openxmlformats.org/drawingml/2006/picture">
+                  <pic:nvPicPr>
+                    <pic:cNvPr id="2" name="num_rentals_avail.PNG"/>
+                    <pic:cNvPicPr/>
+                  </pic:nvPicPr>
+                  <pic:blipFill>
+                    <a:blip r:embed="rId5" cstate="print">
+                      <a:extLst>
+                        <a:ext uri="{28A0092B-C50C-407E-A947-70E740481C1C}">
+                          <a14:useLocalDpi xmlns:a14="http://schemas.microsoft.com/office/drawing/2010/main" val="0"/>
+                        </a:ext>
+                      </a:extLst>
+                    </a:blip>
+                    <a:stretch>
+                      <a:fillRect/>
+                    </a:stretch>
+                  </pic:blipFill>
+                  <pic:spPr>
+                    <a:xfrm>
+                      <a:off x="0" y="0"/>
+                      <a:ext cx="6427678" cy="640708"/>
+                    </a:xfrm>
+                    <a:prstGeom prst="rect">
+                      <a:avLst/>
+                    </a:prstGeom>
+                  </pic:spPr>
+                </pic:pic>
+              </a:graphicData>
+            </a:graphic>
+          </wp:inline>
+        </w:drawing>
+      </w:r>
+    </w:p>
+    <w:p>
+      <w:pPr>
+        <w:spacing w:line="480" w:lineRule="auto"/>
+        <w:rPr>
+          <w:rFonts w:ascii="Times New Roman" w:hAnsi="Times New Roman" w:cs="Times New Roman"/>
+          <w:sz w:val="24"/>
+        </w:rPr>
+      </w:pPr>
+      <w:r>
+        <w:rPr>
+          <w:rFonts w:ascii="Times New Roman" w:hAnsi="Times New Roman" w:cs="Times New Roman"/>
+          <w:sz w:val="24"/>
+        </w:rPr>
+        <w:t>Occupancy Rate:</w:t>
+      </w:r>
+    </w:p>
+    <w:p>
+      <w:pPr>
+        <w:spacing w:line="480" w:lineRule="auto"/>
+        <w:rPr>
+          <w:rFonts w:ascii="Times New Roman" w:hAnsi="Times New Roman" w:cs="Times New Roman"/>
+          <w:sz w:val="24"/>
+        </w:rPr>
+      </w:pPr>
+      <w:r>
+        <w:rPr>
+          <w:rFonts w:ascii="Times New Roman" w:hAnsi="Times New Roman" w:cs="Times New Roman"/>
+          <w:noProof/>
+          <w:sz w:val="24"/>
+        </w:rPr>
+        <w:drawing>
+          <wp:inline distT="0" distB="0" distL="0" distR="0" wp14:anchorId="320503B1" wp14:editId="1BD6765C">
+            <wp:extent cx="6354445" cy="515959"/>
+            <wp:effectExtent l="0" t="0" r="0" b="0"/>
+            <wp:docPr id="3" name="Picture 3"/>
+            <wp:cNvGraphicFramePr>
+              <a:graphicFrameLocks xmlns:a="http://schemas.openxmlformats.org/drawingml/2006/main" noChangeAspect="1"/>
+            </wp:cNvGraphicFramePr>
+            <a:graphic xmlns:a="http://schemas.openxmlformats.org/drawingml/2006/main">
+              <a:graphicData uri="http://schemas.openxmlformats.org/drawingml/2006/picture">
+                <pic:pic xmlns:pic="http://schemas.openxmlformats.org/drawingml/2006/picture">
+                  <pic:nvPicPr>
+                    <pic:cNvPr id="3" name="occupancy_rate.PNG"/>
+                    <pic:cNvPicPr/>
+                  </pic:nvPicPr>
+                  <pic:blipFill>
+                    <a:blip r:embed="rId6" cstate="print">
+                      <a:extLst>
+                        <a:ext uri="{28A0092B-C50C-407E-A947-70E740481C1C}">
+                          <a14:useLocalDpi xmlns:a14="http://schemas.microsoft.com/office/drawing/2010/main" val="0"/>
+                        </a:ext>
+                      </a:extLst>
+                    </a:blip>
+                    <a:stretch>
+                      <a:fillRect/>
+                    </a:stretch>
+                  </pic:blipFill>
+                  <pic:spPr>
+                    <a:xfrm>
+                      <a:off x="0" y="0"/>
+                      <a:ext cx="6470117" cy="525351"/>
+                    </a:xfrm>
+                    <a:prstGeom prst="rect">
+                      <a:avLst/>
+                    </a:prstGeom>
+                  </pic:spPr>
+                </pic:pic>
+              </a:graphicData>
+            </a:graphic>
+          </wp:inline>
+        </w:drawing>
+      </w:r>
     </w:p>
     <w:sectPr>
       <w:pgSz w:w="12240" w:h="15840"/>

</xml_diff>